<commit_message>
Update CV suite à entrer EI Tech
</commit_message>
<xml_diff>
--- a/C.V. EWA - Consultant Technico-Fonctionnel.docx
+++ b/C.V. EWA - Consultant Technico-Fonctionnel.docx
@@ -1,6 +1,6 @@
 
 <file path=word/document.xml><?xml version="1.0" encoding="utf-8"?>
-<w:document xmlns:wpc="http://schemas.microsoft.com/office/word/2010/wordprocessingCanvas" xmlns:mc="http://schemas.openxmlformats.org/markup-compatibility/2006" xmlns:o="urn:schemas-microsoft-com:office:office" xmlns:r="http://schemas.openxmlformats.org/officeDocument/2006/relationships" xmlns:m="http://schemas.openxmlformats.org/officeDocument/2006/math" xmlns:v="urn:schemas-microsoft-com:vml" xmlns:wp14="http://schemas.microsoft.com/office/word/2010/wordprocessingDrawing" xmlns:wp="http://schemas.openxmlformats.org/drawingml/2006/wordprocessingDrawing" xmlns:w10="urn:schemas-microsoft-com:office:word" xmlns:w="http://schemas.openxmlformats.org/wordprocessingml/2006/main" xmlns:w14="http://schemas.microsoft.com/office/word/2010/wordml" xmlns:w15="http://schemas.microsoft.com/office/word/2012/wordml" xmlns:wpg="http://schemas.microsoft.com/office/word/2010/wordprocessingGroup" xmlns:wpi="http://schemas.microsoft.com/office/word/2010/wordprocessingInk" xmlns:wne="http://schemas.microsoft.com/office/word/2006/wordml" xmlns:wps="http://schemas.microsoft.com/office/word/2010/wordprocessingShape" mc:Ignorable="w14 w15 wp14">
+<w:document xmlns:wpc="http://schemas.microsoft.com/office/word/2010/wordprocessingCanvas" xmlns:cx="http://schemas.microsoft.com/office/drawing/2014/chartex" xmlns:cx1="http://schemas.microsoft.com/office/drawing/2015/9/8/chartex" xmlns:cx2="http://schemas.microsoft.com/office/drawing/2015/10/21/chartex" xmlns:cx3="http://schemas.microsoft.com/office/drawing/2016/5/9/chartex" xmlns:cx4="http://schemas.microsoft.com/office/drawing/2016/5/10/chartex" xmlns:cx5="http://schemas.microsoft.com/office/drawing/2016/5/11/chartex" xmlns:cx6="http://schemas.microsoft.com/office/drawing/2016/5/12/chartex" xmlns:cx7="http://schemas.microsoft.com/office/drawing/2016/5/13/chartex" xmlns:cx8="http://schemas.microsoft.com/office/drawing/2016/5/14/chartex" xmlns:mc="http://schemas.openxmlformats.org/markup-compatibility/2006" xmlns:aink="http://schemas.microsoft.com/office/drawing/2016/ink" xmlns:am3d="http://schemas.microsoft.com/office/drawing/2017/model3d" xmlns:o="urn:schemas-microsoft-com:office:office" xmlns:r="http://schemas.openxmlformats.org/officeDocument/2006/relationships" xmlns:m="http://schemas.openxmlformats.org/officeDocument/2006/math" xmlns:v="urn:schemas-microsoft-com:vml" xmlns:wp14="http://schemas.microsoft.com/office/word/2010/wordprocessingDrawing" xmlns:wp="http://schemas.openxmlformats.org/drawingml/2006/wordprocessingDrawing" xmlns:w10="urn:schemas-microsoft-com:office:word" xmlns:w="http://schemas.openxmlformats.org/wordprocessingml/2006/main" xmlns:w14="http://schemas.microsoft.com/office/word/2010/wordml" xmlns:w15="http://schemas.microsoft.com/office/word/2012/wordml" xmlns:w16se="http://schemas.microsoft.com/office/word/2015/wordml/symex" xmlns:wpg="http://schemas.microsoft.com/office/word/2010/wordprocessingGroup" xmlns:wpi="http://schemas.microsoft.com/office/word/2010/wordprocessingInk" xmlns:wne="http://schemas.microsoft.com/office/word/2006/wordml" xmlns:wps="http://schemas.microsoft.com/office/word/2010/wordprocessingShape" mc:Ignorable="w14 w15 w16se wp14">
   <w:body>
     <w:p>
       <w:pPr>
@@ -18,27 +18,7 @@
           <w:sz w:val="28"/>
           <w:szCs w:val="28"/>
         </w:rPr>
-        <w:t xml:space="preserve">Eric </w:t>
-      </w:r>
-      <w:proofErr w:type="spellStart"/>
-      <w:r>
-        <w:rPr>
-          <w:b/>
-          <w:bCs/>
-          <w:sz w:val="28"/>
-          <w:szCs w:val="28"/>
-        </w:rPr>
-        <w:t>Wartelle</w:t>
-      </w:r>
-      <w:proofErr w:type="spellEnd"/>
-      <w:r>
-        <w:rPr>
-          <w:b/>
-          <w:bCs/>
-          <w:sz w:val="28"/>
-          <w:szCs w:val="28"/>
-        </w:rPr>
-        <w:t>, 3</w:t>
+        <w:t>Eric Wartelle, 3</w:t>
       </w:r>
       <w:r>
         <w:rPr>
@@ -267,13 +247,8 @@
               <w:t xml:space="preserve"> Technico-Fonctionnel</w:t>
             </w:r>
             <w:r>
-              <w:t xml:space="preserve"> </w:t>
-            </w:r>
-            <w:proofErr w:type="spellStart"/>
-            <w:r>
-              <w:t>SalesForce</w:t>
-            </w:r>
-            <w:proofErr w:type="spellEnd"/>
+              <w:t xml:space="preserve"> SalesForce</w:t>
+            </w:r>
           </w:p>
         </w:tc>
       </w:tr>
@@ -386,7 +361,6 @@
             <w:pPr>
               <w:pStyle w:val="CorpsCV"/>
             </w:pPr>
-            <w:bookmarkStart w:id="0" w:name="_GoBack" w:colFirst="0" w:colLast="1"/>
             <w:r>
               <w:t>Certifications :</w:t>
             </w:r>
@@ -494,7 +468,6 @@
           </w:p>
         </w:tc>
       </w:tr>
-      <w:bookmarkEnd w:id="0"/>
       <w:tr>
         <w:tc>
           <w:tcPr>
@@ -584,15 +557,7 @@
               <w:pStyle w:val="CorpsCV"/>
             </w:pPr>
             <w:r>
-              <w:t xml:space="preserve">C, C#, C++, Java, Ada, Fortran, </w:t>
-            </w:r>
-            <w:proofErr w:type="spellStart"/>
-            <w:r>
-              <w:t>Javascript</w:t>
-            </w:r>
-            <w:proofErr w:type="spellEnd"/>
-            <w:r>
-              <w:t>, PHP5, APEX.</w:t>
+              <w:t>C, C#, C++, Java, Ada, Fortran, Javascript, PHP5, APEX.</w:t>
             </w:r>
           </w:p>
         </w:tc>
@@ -778,13 +743,8 @@
             <w:pPr>
               <w:pStyle w:val="CorpsCV"/>
             </w:pPr>
-            <w:proofErr w:type="spellStart"/>
-            <w:r>
-              <w:t>Javascript</w:t>
-            </w:r>
-            <w:proofErr w:type="spellEnd"/>
-            <w:r>
-              <w:t xml:space="preserve"> :</w:t>
+            <w:r>
+              <w:t>Javascript :</w:t>
             </w:r>
           </w:p>
         </w:tc>
@@ -918,13 +878,8 @@
             <w:pPr>
               <w:pStyle w:val="CorpsCV"/>
             </w:pPr>
-            <w:proofErr w:type="spellStart"/>
-            <w:r>
-              <w:t>Drupal</w:t>
-            </w:r>
-            <w:proofErr w:type="spellEnd"/>
-            <w:r>
-              <w:t xml:space="preserve"> 7</w:t>
+            <w:r>
+              <w:t>Drupal 7</w:t>
             </w:r>
           </w:p>
         </w:tc>
@@ -982,13 +937,8 @@
             <w:pPr>
               <w:pStyle w:val="CorpsCV"/>
             </w:pPr>
-            <w:proofErr w:type="spellStart"/>
-            <w:r>
-              <w:t>Bootstrap</w:t>
-            </w:r>
-            <w:proofErr w:type="spellEnd"/>
-            <w:r>
-              <w:t xml:space="preserve">, HTML5Boilerplate, </w:t>
+            <w:r>
+              <w:t xml:space="preserve">Bootstrap, HTML5Boilerplate, </w:t>
             </w:r>
             <w:proofErr w:type="spellStart"/>
             <w:r>
@@ -1107,21 +1057,7 @@
               <w:rPr>
                 <w:lang w:val="en-US"/>
               </w:rPr>
-              <w:t xml:space="preserve">Visual Studio 2010, Visual Studio 2013, Eclipse, GCC, Make, </w:t>
-            </w:r>
-            <w:proofErr w:type="spellStart"/>
-            <w:r>
-              <w:rPr>
-                <w:lang w:val="en-US"/>
-              </w:rPr>
-              <w:t>Emacs</w:t>
-            </w:r>
-            <w:proofErr w:type="spellEnd"/>
-            <w:r>
-              <w:rPr>
-                <w:lang w:val="en-US"/>
-              </w:rPr>
-              <w:t xml:space="preserve">, Flash Builder 4,5, Force.com </w:t>
+              <w:t xml:space="preserve">Visual Studio 2010, Visual Studio 2013, Eclipse, GCC, Make, Emacs, Flash Builder 4,5, Force.com </w:t>
             </w:r>
             <w:proofErr w:type="spellStart"/>
             <w:r>
@@ -1446,15 +1382,7 @@
               </w:numPr>
             </w:pPr>
             <w:r>
-              <w:t>Gestion de projets, Méthode Agile (</w:t>
-            </w:r>
-            <w:proofErr w:type="spellStart"/>
-            <w:r>
-              <w:t>Scrum</w:t>
-            </w:r>
-            <w:proofErr w:type="spellEnd"/>
-            <w:r>
-              <w:t>).</w:t>
+              <w:t>Gestion de projets, Méthode Agile (Scrum).</w:t>
             </w:r>
           </w:p>
           <w:p>
@@ -1489,13 +1417,8 @@
                 <w:numId w:val="3"/>
               </w:numPr>
             </w:pPr>
-            <w:proofErr w:type="spellStart"/>
-            <w:r>
-              <w:t>Struts</w:t>
-            </w:r>
-            <w:proofErr w:type="spellEnd"/>
-            <w:r>
-              <w:t xml:space="preserve"> 2 et </w:t>
+            <w:r>
+              <w:t xml:space="preserve">Struts 2 et </w:t>
             </w:r>
             <w:proofErr w:type="spellStart"/>
             <w:r>
@@ -1514,13 +1437,8 @@
                 <w:numId w:val="3"/>
               </w:numPr>
             </w:pPr>
-            <w:proofErr w:type="spellStart"/>
-            <w:r>
-              <w:t>Hibernate</w:t>
-            </w:r>
-            <w:proofErr w:type="spellEnd"/>
-            <w:r>
-              <w:t xml:space="preserve"> (Persistance de données).</w:t>
+            <w:r>
+              <w:t>Hibernate (Persistance de données).</w:t>
             </w:r>
           </w:p>
           <w:p>
@@ -1531,13 +1449,8 @@
                 <w:numId w:val="3"/>
               </w:numPr>
             </w:pPr>
-            <w:proofErr w:type="spellStart"/>
-            <w:r>
-              <w:t>Spring</w:t>
-            </w:r>
-            <w:proofErr w:type="spellEnd"/>
-            <w:r>
-              <w:t xml:space="preserve">. </w:t>
+            <w:r>
+              <w:t xml:space="preserve">Spring. </w:t>
             </w:r>
           </w:p>
         </w:tc>
@@ -1747,6 +1660,7 @@
               <w:pStyle w:val="TitrePartieCV"/>
             </w:pPr>
             <w:r>
+              <w:lastRenderedPageBreak/>
               <w:t>Expériences professionnelles</w:t>
             </w:r>
           </w:p>
@@ -1806,7 +1720,7 @@
               <w:t xml:space="preserve"> </w:t>
             </w:r>
             <w:r>
-              <w:t>…</w:t>
+              <w:t>Juin 2017</w:t>
             </w:r>
           </w:p>
         </w:tc>
@@ -1854,23 +1768,7 @@
                 <w:bCs/>
                 <w:u w:val="single"/>
               </w:rPr>
-              <w:t xml:space="preserve">Consultant </w:t>
-            </w:r>
-            <w:proofErr w:type="spellStart"/>
-            <w:r>
-              <w:rPr>
-                <w:bCs/>
-                <w:u w:val="single"/>
-              </w:rPr>
-              <w:t>SalesForce</w:t>
-            </w:r>
-            <w:proofErr w:type="spellEnd"/>
-            <w:r>
-              <w:rPr>
-                <w:bCs/>
-                <w:u w:val="single"/>
-              </w:rPr>
-              <w:t> :</w:t>
+              <w:t>Consultant SalesForce :</w:t>
             </w:r>
           </w:p>
         </w:tc>
@@ -1922,14 +1820,26 @@
               <w:rPr>
                 <w:bCs/>
               </w:rPr>
-              <w:t xml:space="preserve">olution (En cours depuis 5 </w:t>
+              <w:t>olution (</w:t>
+            </w:r>
+            <w:r>
+              <w:rPr>
+                <w:bCs/>
+              </w:rPr>
+              <w:t xml:space="preserve">9 </w:t>
             </w:r>
             <w:proofErr w:type="gramStart"/>
             <w:r>
               <w:rPr>
                 <w:bCs/>
               </w:rPr>
-              <w:t>mois )</w:t>
+              <w:t>mois</w:t>
+            </w:r>
+            <w:r>
+              <w:rPr>
+                <w:bCs/>
+              </w:rPr>
+              <w:t xml:space="preserve"> )</w:t>
             </w:r>
             <w:proofErr w:type="gramEnd"/>
           </w:p>
@@ -1952,6 +1862,8 @@
                 <w:bCs/>
               </w:rPr>
             </w:pPr>
+            <w:bookmarkStart w:id="0" w:name="_Hlk486265634"/>
+            <w:bookmarkStart w:id="1" w:name="_Hlk486265759"/>
             <w:r>
               <w:rPr>
                 <w:bCs/>
@@ -1970,7 +1882,14 @@
               <w:rPr>
                 <w:bCs/>
               </w:rPr>
-              <w:t> :</w:t>
+              <w:t> </w:t>
+            </w:r>
+            <w:bookmarkEnd w:id="0"/>
+            <w:r>
+              <w:rPr>
+                <w:bCs/>
+              </w:rPr>
+              <w:t>:</w:t>
             </w:r>
           </w:p>
           <w:p>
@@ -1984,6 +1903,8 @@
                 <w:bCs/>
               </w:rPr>
             </w:pPr>
+            <w:bookmarkStart w:id="2" w:name="_Hlk486265774"/>
+            <w:bookmarkEnd w:id="1"/>
             <w:r>
               <w:rPr>
                 <w:bCs/>
@@ -2000,7 +1921,14 @@
               <w:rPr>
                 <w:bCs/>
               </w:rPr>
-              <w:t xml:space="preserve"> est la filiale d’expertise IT mis en place par AXA pour répondre au besoin de ses filiales. Dans le cadre du suivi de son activité commercial, A.G.S. a eu besoin de mettre en place un CRM et s’est tourné vers Salesforce. </w:t>
+              <w:t xml:space="preserve"> est la filiale d’expertise IT mis en place par AXA pour répondre au besoin de ses filiales. Dans le cadre du suivi de son activité commercial, A.G.S. a eu besoin de mettre en place un CRM et s’est tourné vers Salesforce.</w:t>
+            </w:r>
+            <w:bookmarkEnd w:id="2"/>
+            <w:r>
+              <w:rPr>
+                <w:bCs/>
+              </w:rPr>
+              <w:t xml:space="preserve"> </w:t>
             </w:r>
           </w:p>
           <w:p>
@@ -2014,6 +1942,7 @@
                 <w:bCs/>
               </w:rPr>
             </w:pPr>
+            <w:bookmarkStart w:id="3" w:name="_Hlk486265898"/>
             <w:r>
               <w:rPr>
                 <w:bCs/>
@@ -2032,6 +1961,8 @@
                 <w:bCs/>
               </w:rPr>
             </w:pPr>
+            <w:bookmarkStart w:id="4" w:name="_Hlk486265932"/>
+            <w:bookmarkEnd w:id="3"/>
             <w:r>
               <w:rPr>
                 <w:bCs/>
@@ -2090,21 +2021,14 @@
               <w:rPr>
                 <w:bCs/>
               </w:rPr>
-              <w:t xml:space="preserve">Spécification de </w:t>
-            </w:r>
-            <w:proofErr w:type="spellStart"/>
-            <w:r>
-              <w:rPr>
-                <w:bCs/>
-              </w:rPr>
-              <w:t>webservice</w:t>
-            </w:r>
-            <w:proofErr w:type="spellEnd"/>
-            <w:r>
-              <w:rPr>
-                <w:bCs/>
-              </w:rPr>
-              <w:t xml:space="preserve"> pour des interfaces.</w:t>
+              <w:t>Spécification de webservice pour des interfaces</w:t>
+            </w:r>
+            <w:bookmarkEnd w:id="4"/>
+            <w:r>
+              <w:rPr>
+                <w:bCs/>
+              </w:rPr>
+              <w:t>.</w:t>
             </w:r>
           </w:p>
           <w:p>
@@ -2118,6 +2042,7 @@
                 <w:bCs/>
               </w:rPr>
             </w:pPr>
+            <w:bookmarkStart w:id="5" w:name="_Hlk486265949"/>
             <w:r>
               <w:rPr>
                 <w:bCs/>
@@ -2136,6 +2061,8 @@
                 <w:bCs/>
               </w:rPr>
             </w:pPr>
+            <w:bookmarkStart w:id="6" w:name="_Hlk486265994"/>
+            <w:bookmarkEnd w:id="5"/>
             <w:r>
               <w:rPr>
                 <w:bCs/>
@@ -2154,21 +2081,7 @@
               <w:rPr>
                 <w:bCs/>
               </w:rPr>
-              <w:t xml:space="preserve">, HTML5, </w:t>
-            </w:r>
-            <w:proofErr w:type="spellStart"/>
-            <w:r>
-              <w:rPr>
-                <w:bCs/>
-              </w:rPr>
-              <w:t>Javascript</w:t>
-            </w:r>
-            <w:proofErr w:type="spellEnd"/>
-            <w:r>
-              <w:rPr>
-                <w:bCs/>
-              </w:rPr>
-              <w:t>, CSS</w:t>
+              <w:t>, HTML5, Javascript, CSS</w:t>
             </w:r>
           </w:p>
           <w:p>
@@ -2202,25 +2115,10 @@
                 <w:bCs/>
                 <w:lang w:val="en-US"/>
               </w:rPr>
-              <w:t xml:space="preserve">, </w:t>
-            </w:r>
-            <w:proofErr w:type="spellStart"/>
-            <w:r>
-              <w:rPr>
-                <w:bCs/>
-                <w:lang w:val="en-US"/>
-              </w:rPr>
-              <w:t>Talend</w:t>
-            </w:r>
-            <w:proofErr w:type="spellEnd"/>
-            <w:r>
-              <w:rPr>
-                <w:bCs/>
-                <w:lang w:val="en-US"/>
-              </w:rPr>
-              <w:t xml:space="preserve"> Open Studio</w:t>
-            </w:r>
-          </w:p>
+              <w:t>, Talend Open Studio</w:t>
+            </w:r>
+          </w:p>
+          <w:bookmarkEnd w:id="6"/>
           <w:p>
             <w:pPr>
               <w:pStyle w:val="CorpsCV"/>
@@ -2527,21 +2425,7 @@
               <w:rPr>
                 <w:bCs/>
               </w:rPr>
-              <w:t xml:space="preserve">, HTML5, </w:t>
-            </w:r>
-            <w:proofErr w:type="spellStart"/>
-            <w:r>
-              <w:rPr>
-                <w:bCs/>
-              </w:rPr>
-              <w:t>Javascript</w:t>
-            </w:r>
-            <w:proofErr w:type="spellEnd"/>
-            <w:r>
-              <w:rPr>
-                <w:bCs/>
-              </w:rPr>
-              <w:t>, CSS</w:t>
+              <w:t>, HTML5, Javascript, CSS</w:t>
             </w:r>
           </w:p>
           <w:p>
@@ -2561,23 +2445,7 @@
                 <w:bCs/>
                 <w:lang w:val="en-US"/>
               </w:rPr>
-              <w:t xml:space="preserve">IDE : Eclipse avec plugin Force.com, </w:t>
-            </w:r>
-            <w:proofErr w:type="spellStart"/>
-            <w:r>
-              <w:rPr>
-                <w:bCs/>
-                <w:lang w:val="en-US"/>
-              </w:rPr>
-              <w:t>Talend</w:t>
-            </w:r>
-            <w:proofErr w:type="spellEnd"/>
-            <w:r>
-              <w:rPr>
-                <w:bCs/>
-                <w:lang w:val="en-US"/>
-              </w:rPr>
-              <w:t xml:space="preserve"> Open Studio</w:t>
+              <w:t>IDE : Eclipse avec plugin Force.com, Talend Open Studio</w:t>
             </w:r>
           </w:p>
           <w:p>
@@ -2709,21 +2577,7 @@
               <w:rPr>
                 <w:bCs/>
               </w:rPr>
-              <w:t xml:space="preserve"> Utilisation de </w:t>
-            </w:r>
-            <w:proofErr w:type="spellStart"/>
-            <w:r>
-              <w:rPr>
-                <w:bCs/>
-              </w:rPr>
-              <w:t>SalesForce</w:t>
-            </w:r>
-            <w:proofErr w:type="spellEnd"/>
-            <w:r>
-              <w:rPr>
-                <w:bCs/>
-              </w:rPr>
-              <w:t xml:space="preserve"> CRM comme outil de pilotage.</w:t>
+              <w:t xml:space="preserve"> Utilisation de SalesForce CRM comme outil de pilotage.</w:t>
             </w:r>
           </w:p>
           <w:p>
@@ -2931,21 +2785,7 @@
               <w:rPr>
                 <w:bCs/>
               </w:rPr>
-              <w:t xml:space="preserve">, HTML5, </w:t>
-            </w:r>
-            <w:proofErr w:type="spellStart"/>
-            <w:r>
-              <w:rPr>
-                <w:bCs/>
-              </w:rPr>
-              <w:t>Javascript</w:t>
-            </w:r>
-            <w:proofErr w:type="spellEnd"/>
-            <w:r>
-              <w:rPr>
-                <w:bCs/>
-              </w:rPr>
-              <w:t>, CSS</w:t>
+              <w:t>, HTML5, Javascript, CSS</w:t>
             </w:r>
           </w:p>
           <w:p>
@@ -2965,23 +2805,7 @@
                 <w:bCs/>
                 <w:lang w:val="en-US"/>
               </w:rPr>
-              <w:t xml:space="preserve">IDE : Eclipse avec plugin Force.com, </w:t>
-            </w:r>
-            <w:proofErr w:type="spellStart"/>
-            <w:r>
-              <w:rPr>
-                <w:bCs/>
-                <w:lang w:val="en-US"/>
-              </w:rPr>
-              <w:t>Talend</w:t>
-            </w:r>
-            <w:proofErr w:type="spellEnd"/>
-            <w:r>
-              <w:rPr>
-                <w:bCs/>
-                <w:lang w:val="en-US"/>
-              </w:rPr>
-              <w:t xml:space="preserve"> Open Studio</w:t>
+              <w:t>IDE : Eclipse avec plugin Force.com, Talend Open Studio</w:t>
             </w:r>
           </w:p>
         </w:tc>
@@ -3070,19 +2894,11 @@
                 <w:bCs/>
               </w:rPr>
             </w:pPr>
-            <w:proofErr w:type="spellStart"/>
-            <w:r>
-              <w:rPr>
-                <w:bCs/>
-              </w:rPr>
-              <w:t>SalesForce</w:t>
-            </w:r>
-            <w:proofErr w:type="spellEnd"/>
-            <w:r>
-              <w:rPr>
-                <w:bCs/>
-              </w:rPr>
-              <w:t xml:space="preserve"> interne :</w:t>
+            <w:r>
+              <w:rPr>
+                <w:bCs/>
+              </w:rPr>
+              <w:t>SalesForce interne :</w:t>
             </w:r>
           </w:p>
           <w:p>
@@ -3296,7 +3112,6 @@
               <w:rPr>
                 <w:bCs/>
               </w:rPr>
-              <w:lastRenderedPageBreak/>
               <w:t>Environnement :</w:t>
             </w:r>
           </w:p>
@@ -3315,6 +3130,7 @@
               <w:rPr>
                 <w:bCs/>
               </w:rPr>
+              <w:lastRenderedPageBreak/>
               <w:t xml:space="preserve">Langage : </w:t>
             </w:r>
             <w:proofErr w:type="spellStart"/>
@@ -3329,21 +3145,7 @@
               <w:rPr>
                 <w:bCs/>
               </w:rPr>
-              <w:t xml:space="preserve">, HTML5, </w:t>
-            </w:r>
-            <w:proofErr w:type="spellStart"/>
-            <w:r>
-              <w:rPr>
-                <w:bCs/>
-              </w:rPr>
-              <w:t>Javascript</w:t>
-            </w:r>
-            <w:proofErr w:type="spellEnd"/>
-            <w:r>
-              <w:rPr>
-                <w:bCs/>
-              </w:rPr>
-              <w:t xml:space="preserve">, Apex, </w:t>
+              <w:t xml:space="preserve">, HTML5, Javascript, Apex, </w:t>
             </w:r>
             <w:proofErr w:type="spellStart"/>
             <w:r>
@@ -3689,15 +3491,7 @@
               </w:numPr>
             </w:pPr>
             <w:r>
-              <w:t xml:space="preserve">Développement de modules </w:t>
-            </w:r>
-            <w:proofErr w:type="spellStart"/>
-            <w:r>
-              <w:t>Drupal</w:t>
-            </w:r>
-            <w:proofErr w:type="spellEnd"/>
-            <w:r>
-              <w:t xml:space="preserve"> 7.</w:t>
+              <w:t>Développement de modules Drupal 7.</w:t>
             </w:r>
           </w:p>
           <w:p>
@@ -3721,15 +3515,7 @@
               </w:numPr>
             </w:pPr>
             <w:r>
-              <w:t xml:space="preserve">Langage : Php5, HTML5, CSS3, </w:t>
-            </w:r>
-            <w:proofErr w:type="spellStart"/>
-            <w:r>
-              <w:t>Javascript</w:t>
-            </w:r>
-            <w:proofErr w:type="spellEnd"/>
-            <w:r>
-              <w:t xml:space="preserve"> </w:t>
+              <w:t xml:space="preserve">Langage : Php5, HTML5, CSS3, Javascript </w:t>
             </w:r>
           </w:p>
           <w:p>
@@ -4164,15 +3950,7 @@
             </w:r>
             <w:proofErr w:type="spellEnd"/>
             <w:r>
-              <w:t xml:space="preserve">, </w:t>
-            </w:r>
-            <w:proofErr w:type="spellStart"/>
-            <w:r>
-              <w:t>Javascript</w:t>
-            </w:r>
-            <w:proofErr w:type="spellEnd"/>
-            <w:r>
-              <w:t>.</w:t>
+              <w:t>, Javascript.</w:t>
             </w:r>
           </w:p>
           <w:p>
@@ -4326,23 +4104,7 @@
               </w:numPr>
             </w:pPr>
             <w:r>
-              <w:t>PHP5/</w:t>
-            </w:r>
-            <w:proofErr w:type="spellStart"/>
-            <w:r>
-              <w:t>Drupal</w:t>
-            </w:r>
-            <w:proofErr w:type="spellEnd"/>
-            <w:r>
-              <w:t xml:space="preserve"> 7/</w:t>
-            </w:r>
-            <w:proofErr w:type="spellStart"/>
-            <w:r>
-              <w:t>Bootstrap</w:t>
-            </w:r>
-            <w:proofErr w:type="spellEnd"/>
-            <w:r>
-              <w:t>.</w:t>
+              <w:t>PHP5/Drupal 7/Bootstrap.</w:t>
             </w:r>
           </w:p>
           <w:p>
@@ -4366,15 +4128,7 @@
               </w:numPr>
             </w:pPr>
             <w:r>
-              <w:t xml:space="preserve">Intégration dans </w:t>
-            </w:r>
-            <w:proofErr w:type="spellStart"/>
-            <w:r>
-              <w:t>Drupal</w:t>
-            </w:r>
-            <w:proofErr w:type="spellEnd"/>
-            <w:r>
-              <w:t xml:space="preserve"> 7 des gabarits.</w:t>
+              <w:t>Intégration dans Drupal 7 des gabarits.</w:t>
             </w:r>
           </w:p>
           <w:p>
@@ -4386,15 +4140,7 @@
               </w:numPr>
             </w:pPr>
             <w:r>
-              <w:t xml:space="preserve">Connexion à un compte </w:t>
-            </w:r>
-            <w:proofErr w:type="spellStart"/>
-            <w:r>
-              <w:t>google</w:t>
-            </w:r>
-            <w:proofErr w:type="spellEnd"/>
-            <w:r>
-              <w:t xml:space="preserve"> </w:t>
+              <w:t xml:space="preserve">Connexion à un compte google </w:t>
             </w:r>
             <w:proofErr w:type="spellStart"/>
             <w:r>
@@ -4438,15 +4184,7 @@
               </w:numPr>
             </w:pPr>
             <w:r>
-              <w:t xml:space="preserve">Langage:HTML5, CSS3, </w:t>
-            </w:r>
-            <w:proofErr w:type="spellStart"/>
-            <w:r>
-              <w:t>Javascript</w:t>
-            </w:r>
-            <w:proofErr w:type="spellEnd"/>
-            <w:r>
-              <w:t>.</w:t>
+              <w:t>Langage:HTML5, CSS3, Javascript.</w:t>
             </w:r>
           </w:p>
           <w:p>
@@ -4530,27 +4268,15 @@
               </w:numPr>
             </w:pPr>
             <w:r>
-              <w:t xml:space="preserve">Application : MySQL, </w:t>
-            </w:r>
-            <w:proofErr w:type="spellStart"/>
-            <w:r>
-              <w:t>PhpMyAdmin</w:t>
-            </w:r>
-            <w:proofErr w:type="spellEnd"/>
-            <w:r>
-              <w:t>, Apache.</w:t>
-            </w:r>
-          </w:p>
-          <w:p>
-            <w:pPr>
-              <w:pStyle w:val="CorpsCV"/>
-            </w:pPr>
-            <w:r>
-              <w:t xml:space="preserve">Projet « Site Institutionnel ExperisIT V1 » : Mise à jour et amélioration de la version </w:t>
-            </w:r>
-            <w:r>
-              <w:lastRenderedPageBreak/>
-              <w:t>V0 :</w:t>
+              <w:t>Application : MySQL, PhpMyAdmin, Apache.</w:t>
+            </w:r>
+          </w:p>
+          <w:p>
+            <w:pPr>
+              <w:pStyle w:val="CorpsCV"/>
+            </w:pPr>
+            <w:r>
+              <w:t>Projet « Site Institutionnel ExperisIT V1 » : Mise à jour et amélioration de la version V0 :</w:t>
             </w:r>
           </w:p>
           <w:p>
@@ -4598,15 +4324,7 @@
               </w:numPr>
             </w:pPr>
             <w:r>
-              <w:t xml:space="preserve">Langage:HTML5, CSS3, </w:t>
-            </w:r>
-            <w:proofErr w:type="spellStart"/>
-            <w:r>
-              <w:t>Javascript</w:t>
-            </w:r>
-            <w:proofErr w:type="spellEnd"/>
-            <w:r>
-              <w:t>.</w:t>
+              <w:t>Langage:HTML5, CSS3, Javascript.</w:t>
             </w:r>
           </w:p>
           <w:p>
@@ -4618,15 +4336,7 @@
               </w:numPr>
             </w:pPr>
             <w:r>
-              <w:t xml:space="preserve">Framework | Librairie : </w:t>
-            </w:r>
-            <w:proofErr w:type="spellStart"/>
-            <w:r>
-              <w:t>Drupal</w:t>
-            </w:r>
-            <w:proofErr w:type="spellEnd"/>
-            <w:r>
-              <w:t xml:space="preserve"> 7 / </w:t>
+              <w:t xml:space="preserve">Framework | Librairie : Drupal 7 / </w:t>
             </w:r>
             <w:proofErr w:type="spellStart"/>
             <w:r>
@@ -4661,15 +4371,8 @@
               </w:numPr>
             </w:pPr>
             <w:r>
-              <w:t xml:space="preserve">Application : MySQL, </w:t>
-            </w:r>
-            <w:proofErr w:type="spellStart"/>
-            <w:r>
-              <w:t>PhpMyAdmin</w:t>
-            </w:r>
-            <w:proofErr w:type="spellEnd"/>
-            <w:r>
-              <w:t>, Apache.</w:t>
+              <w:lastRenderedPageBreak/>
+              <w:t>Application : MySQL, PhpMyAdmin, Apache.</w:t>
             </w:r>
           </w:p>
           <w:p>
@@ -4994,11 +4697,11 @@
               </w:numPr>
             </w:pPr>
             <w:r>
-              <w:t>Environnement : C/C+</w:t>
+              <w:t>Environnement : C/</w:t>
             </w:r>
             <w:proofErr w:type="gramStart"/>
             <w:r>
-              <w:t>+ ,</w:t>
+              <w:t>C++ ,</w:t>
             </w:r>
             <w:proofErr w:type="gramEnd"/>
             <w:r>
@@ -5394,6 +5097,8 @@
             <w:pPr>
               <w:pStyle w:val="CorpsCV"/>
             </w:pPr>
+            <w:bookmarkStart w:id="7" w:name="_Hlk486267182"/>
+            <w:bookmarkStart w:id="8" w:name="_GoBack" w:colFirst="1" w:colLast="1"/>
             <w:r>
               <w:t>Littérature</w:t>
             </w:r>
@@ -5426,6 +5131,8 @@
           </w:p>
         </w:tc>
       </w:tr>
+      <w:bookmarkEnd w:id="7"/>
+      <w:bookmarkEnd w:id="8"/>
       <w:tr>
         <w:tc>
           <w:tcPr>
@@ -5502,7 +5209,7 @@
 </file>
 
 <file path=word/numbering.xml><?xml version="1.0" encoding="utf-8"?>
-<w:numbering xmlns:wpc="http://schemas.microsoft.com/office/word/2010/wordprocessingCanvas" xmlns:mc="http://schemas.openxmlformats.org/markup-compatibility/2006" xmlns:o="urn:schemas-microsoft-com:office:office" xmlns:r="http://schemas.openxmlformats.org/officeDocument/2006/relationships" xmlns:m="http://schemas.openxmlformats.org/officeDocument/2006/math" xmlns:v="urn:schemas-microsoft-com:vml" xmlns:wp14="http://schemas.microsoft.com/office/word/2010/wordprocessingDrawing" xmlns:wp="http://schemas.openxmlformats.org/drawingml/2006/wordprocessingDrawing" xmlns:w10="urn:schemas-microsoft-com:office:word" xmlns:w="http://schemas.openxmlformats.org/wordprocessingml/2006/main" xmlns:w14="http://schemas.microsoft.com/office/word/2010/wordml" xmlns:w15="http://schemas.microsoft.com/office/word/2012/wordml" xmlns:wpg="http://schemas.microsoft.com/office/word/2010/wordprocessingGroup" xmlns:wpi="http://schemas.microsoft.com/office/word/2010/wordprocessingInk" xmlns:wne="http://schemas.microsoft.com/office/word/2006/wordml" xmlns:wps="http://schemas.microsoft.com/office/word/2010/wordprocessingShape" mc:Ignorable="w14 w15 wp14">
+<w:numbering xmlns:wpc="http://schemas.microsoft.com/office/word/2010/wordprocessingCanvas" xmlns:cx="http://schemas.microsoft.com/office/drawing/2014/chartex" xmlns:cx1="http://schemas.microsoft.com/office/drawing/2015/9/8/chartex" xmlns:cx2="http://schemas.microsoft.com/office/drawing/2015/10/21/chartex" xmlns:cx3="http://schemas.microsoft.com/office/drawing/2016/5/9/chartex" xmlns:cx4="http://schemas.microsoft.com/office/drawing/2016/5/10/chartex" xmlns:cx5="http://schemas.microsoft.com/office/drawing/2016/5/11/chartex" xmlns:cx6="http://schemas.microsoft.com/office/drawing/2016/5/12/chartex" xmlns:cx7="http://schemas.microsoft.com/office/drawing/2016/5/13/chartex" xmlns:cx8="http://schemas.microsoft.com/office/drawing/2016/5/14/chartex" xmlns:mc="http://schemas.openxmlformats.org/markup-compatibility/2006" xmlns:aink="http://schemas.microsoft.com/office/drawing/2016/ink" xmlns:am3d="http://schemas.microsoft.com/office/drawing/2017/model3d" xmlns:o="urn:schemas-microsoft-com:office:office" xmlns:r="http://schemas.openxmlformats.org/officeDocument/2006/relationships" xmlns:m="http://schemas.openxmlformats.org/officeDocument/2006/math" xmlns:v="urn:schemas-microsoft-com:vml" xmlns:wp14="http://schemas.microsoft.com/office/word/2010/wordprocessingDrawing" xmlns:wp="http://schemas.openxmlformats.org/drawingml/2006/wordprocessingDrawing" xmlns:w10="urn:schemas-microsoft-com:office:word" xmlns:w="http://schemas.openxmlformats.org/wordprocessingml/2006/main" xmlns:w14="http://schemas.microsoft.com/office/word/2010/wordml" xmlns:w15="http://schemas.microsoft.com/office/word/2012/wordml" xmlns:w16se="http://schemas.microsoft.com/office/word/2015/wordml/symex" xmlns:wpg="http://schemas.microsoft.com/office/word/2010/wordprocessingGroup" xmlns:wpi="http://schemas.microsoft.com/office/word/2010/wordprocessingInk" xmlns:wne="http://schemas.microsoft.com/office/word/2006/wordml" xmlns:wps="http://schemas.microsoft.com/office/word/2010/wordprocessingShape" mc:Ignorable="w14 w15 w16se wp14">
   <w:abstractNum w:abstractNumId="0" w15:restartNumberingAfterBreak="0">
     <w:nsid w:val="076E2D83"/>
     <w:multiLevelType w:val="multilevel"/>
@@ -7473,7 +7180,7 @@
 </file>
 
 <file path=word/styles.xml><?xml version="1.0" encoding="utf-8"?>
-<w:styles xmlns:mc="http://schemas.openxmlformats.org/markup-compatibility/2006" xmlns:r="http://schemas.openxmlformats.org/officeDocument/2006/relationships" xmlns:w="http://schemas.openxmlformats.org/wordprocessingml/2006/main" xmlns:w14="http://schemas.microsoft.com/office/word/2010/wordml" xmlns:w15="http://schemas.microsoft.com/office/word/2012/wordml" mc:Ignorable="w14 w15">
+<w:styles xmlns:mc="http://schemas.openxmlformats.org/markup-compatibility/2006" xmlns:r="http://schemas.openxmlformats.org/officeDocument/2006/relationships" xmlns:w="http://schemas.openxmlformats.org/wordprocessingml/2006/main" xmlns:w14="http://schemas.microsoft.com/office/word/2010/wordml" xmlns:w15="http://schemas.microsoft.com/office/word/2012/wordml" xmlns:w16se="http://schemas.microsoft.com/office/word/2015/wordml/symex" mc:Ignorable="w14 w15 w16se">
   <w:docDefaults>
     <w:rPrDefault>
       <w:rPr>
@@ -7485,7 +7192,7 @@
     </w:rPrDefault>
     <w:pPrDefault/>
   </w:docDefaults>
-  <w:latentStyles w:defLockedState="0" w:defUIPriority="99" w:defSemiHidden="0" w:defUnhideWhenUsed="0" w:defQFormat="0" w:count="371">
+  <w:latentStyles w:defLockedState="0" w:defUIPriority="99" w:defSemiHidden="0" w:defUnhideWhenUsed="0" w:defQFormat="0" w:count="375">
     <w:lsdException w:name="Normal" w:uiPriority="0" w:qFormat="1"/>
     <w:lsdException w:name="heading 1" w:uiPriority="9" w:qFormat="1"/>
     <w:lsdException w:name="heading 2" w:semiHidden="1" w:uiPriority="9" w:unhideWhenUsed="1" w:qFormat="1"/>
@@ -7591,7 +7298,6 @@
     <w:lsdException w:name="HTML Sample" w:semiHidden="1" w:unhideWhenUsed="1"/>
     <w:lsdException w:name="HTML Typewriter" w:semiHidden="1" w:unhideWhenUsed="1"/>
     <w:lsdException w:name="HTML Variable" w:semiHidden="1" w:unhideWhenUsed="1"/>
-    <w:lsdException w:name="Normal Table" w:semiHidden="1" w:unhideWhenUsed="1"/>
     <w:lsdException w:name="annotation subject" w:semiHidden="1" w:unhideWhenUsed="1"/>
     <w:lsdException w:name="No List" w:semiHidden="1" w:unhideWhenUsed="1"/>
     <w:lsdException w:name="Outline List 1" w:semiHidden="1" w:unhideWhenUsed="1"/>
@@ -7635,10 +7341,8 @@
     <w:lsdException w:name="Table Elegant" w:semiHidden="1" w:unhideWhenUsed="1"/>
     <w:lsdException w:name="Table Professional" w:semiHidden="1" w:unhideWhenUsed="1"/>
     <w:lsdException w:name="Table Subtle 1" w:semiHidden="1" w:unhideWhenUsed="1"/>
-    <w:lsdException w:name="Table Subtle 2" w:semiHidden="1" w:unhideWhenUsed="1"/>
     <w:lsdException w:name="Table Web 1" w:semiHidden="1" w:unhideWhenUsed="1"/>
     <w:lsdException w:name="Table Web 2" w:semiHidden="1" w:unhideWhenUsed="1"/>
-    <w:lsdException w:name="Table Web 3" w:semiHidden="1" w:unhideWhenUsed="1"/>
     <w:lsdException w:name="Balloon Text" w:semiHidden="1" w:unhideWhenUsed="1"/>
     <w:lsdException w:name="Table Grid" w:uiPriority="39"/>
     <w:lsdException w:name="Table Theme" w:semiHidden="1" w:unhideWhenUsed="1"/>
@@ -7857,6 +7561,10 @@
     <w:lsdException w:name="List Table 5 Dark Accent 6" w:uiPriority="50"/>
     <w:lsdException w:name="List Table 6 Colorful Accent 6" w:uiPriority="51"/>
     <w:lsdException w:name="List Table 7 Colorful Accent 6" w:uiPriority="52"/>
+    <w:lsdException w:name="Mention" w:semiHidden="1" w:unhideWhenUsed="1"/>
+    <w:lsdException w:name="Smart Hyperlink" w:semiHidden="1" w:unhideWhenUsed="1"/>
+    <w:lsdException w:name="Hashtag" w:semiHidden="1" w:unhideWhenUsed="1"/>
+    <w:lsdException w:name="Unresolved Mention" w:semiHidden="1" w:unhideWhenUsed="1"/>
   </w:latentStyles>
   <w:style w:type="paragraph" w:default="1" w:styleId="Normal">
     <w:name w:val="Normal"/>

</xml_diff>